<commit_message>
Burning and input sheet changes
</commit_message>
<xml_diff>
--- a/phpdocx/template/BoardComposition.docx
+++ b/phpdocx/template/BoardComposition.docx
@@ -11,8 +11,8 @@
           <w:noProof/>
         </w:rPr>
         <w:drawing>
-          <wp:inline distT="0" distB="0" distL="0" distR="0" wp14:anchorId="00662DA1" wp14:editId="621F379F">
-            <wp:extent cx="2984500" cy="1728470"/>
+          <wp:inline distT="0" distB="0" distL="0" distR="0" wp14:anchorId="7046C78B" wp14:editId="768DF779">
+            <wp:extent cx="3035300" cy="1728470"/>
             <wp:effectExtent l="0" t="0" r="0" b="0"/>
             <wp:docPr id="1" name="Chart 1"/>
             <wp:cNvGraphicFramePr/>
@@ -543,11 +543,11 @@
           <c:order val="0"/>
           <c:tx>
             <c:strRef>
-              <c:f>Sheet1!$B$28</c:f>
+              <c:f>Sheet1!$C$27</c:f>
               <c:strCache>
                 <c:ptCount val="1"/>
                 <c:pt idx="0">
-                  <c:v>SES</c:v>
+                  <c:v>ID</c:v>
                 </c:pt>
               </c:strCache>
             </c:strRef>
@@ -623,21 +623,21 @@
           </c:dLbls>
           <c:cat>
             <c:strRef>
-              <c:f>Sheet1!$C$27:$D$27</c:f>
+              <c:f>Sheet1!$B$28:$B$29</c:f>
               <c:strCache>
                 <c:ptCount val="2"/>
                 <c:pt idx="0">
-                  <c:v>ID</c:v>
+                  <c:v>SES</c:v>
                 </c:pt>
                 <c:pt idx="1">
-                  <c:v>NID</c:v>
+                  <c:v>Company</c:v>
                 </c:pt>
               </c:strCache>
             </c:strRef>
           </c:cat>
           <c:val>
             <c:numRef>
-              <c:f>Sheet1!$C$28:$D$28</c:f>
+              <c:f>Sheet1!$C$28:$C$29</c:f>
               <c:numCache>
                 <c:formatCode>0%</c:formatCode>
                 <c:ptCount val="2"/>
@@ -645,7 +645,7 @@
                   <c:v>0.22</c:v>
                 </c:pt>
                 <c:pt idx="1">
-                  <c:v>0.78</c:v>
+                  <c:v>0.56</c:v>
                 </c:pt>
               </c:numCache>
             </c:numRef>
@@ -656,11 +656,11 @@
           <c:order val="1"/>
           <c:tx>
             <c:strRef>
-              <c:f>Sheet1!$B$29</c:f>
+              <c:f>Sheet1!$D$27</c:f>
               <c:strCache>
                 <c:ptCount val="1"/>
                 <c:pt idx="0">
-                  <c:v>Company</c:v>
+                  <c:v>NID</c:v>
                 </c:pt>
               </c:strCache>
             </c:strRef>
@@ -733,26 +733,26 @@
           </c:dLbls>
           <c:cat>
             <c:strRef>
-              <c:f>Sheet1!$C$27:$D$27</c:f>
+              <c:f>Sheet1!$B$28:$B$29</c:f>
               <c:strCache>
                 <c:ptCount val="2"/>
                 <c:pt idx="0">
-                  <c:v>ID</c:v>
+                  <c:v>SES</c:v>
                 </c:pt>
                 <c:pt idx="1">
-                  <c:v>NID</c:v>
+                  <c:v>Company</c:v>
                 </c:pt>
               </c:strCache>
             </c:strRef>
           </c:cat>
           <c:val>
             <c:numRef>
-              <c:f>Sheet1!$C$29:$D$29</c:f>
+              <c:f>Sheet1!$D$28:$D$29</c:f>
               <c:numCache>
                 <c:formatCode>0%</c:formatCode>
                 <c:ptCount val="2"/>
                 <c:pt idx="0">
-                  <c:v>0.56</c:v>
+                  <c:v>0.78</c:v>
                 </c:pt>
                 <c:pt idx="1">
                   <c:v>0.44</c:v>
@@ -771,11 +771,11 @@
           <c:showBubbleSize val="0"/>
         </c:dLbls>
         <c:gapWidth val="150"/>
-        <c:axId val="-2147159800"/>
-        <c:axId val="-2147156392"/>
+        <c:axId val="2134037624"/>
+        <c:axId val="2134041064"/>
       </c:barChart>
       <c:catAx>
-        <c:axId val="-2147159800"/>
+        <c:axId val="2134037624"/>
         <c:scaling>
           <c:orientation val="minMax"/>
         </c:scaling>
@@ -815,7 +815,7 @@
             <a:endParaRPr lang="en-US"/>
           </a:p>
         </c:txPr>
-        <c:crossAx val="-2147156392"/>
+        <c:crossAx val="2134041064"/>
         <c:crosses val="autoZero"/>
         <c:auto val="1"/>
         <c:lblAlgn val="ctr"/>
@@ -823,7 +823,7 @@
         <c:noMultiLvlLbl val="0"/>
       </c:catAx>
       <c:valAx>
-        <c:axId val="-2147156392"/>
+        <c:axId val="2134041064"/>
         <c:scaling>
           <c:orientation val="minMax"/>
         </c:scaling>
@@ -862,7 +862,7 @@
             <a:endParaRPr lang="en-US"/>
           </a:p>
         </c:txPr>
-        <c:crossAx val="-2147159800"/>
+        <c:crossAx val="2134037624"/>
         <c:crosses val="autoZero"/>
         <c:crossBetween val="between"/>
       </c:valAx>

</xml_diff>